<commit_message>
updated report things to include
</commit_message>
<xml_diff>
--- a/Documents/Report/Report plannign.docx
+++ b/Documents/Report/Report plannign.docx
@@ -1669,8 +1669,43 @@
       <w:r>
         <w:t>, finding requirements etc.</w:t>
       </w:r>
+    </w:p>
+    <w:p>
+      <w:r>
+        <w:t xml:space="preserve">--- </w:t>
+      </w:r>
+      <w:proofErr w:type="spellStart"/>
+      <w:r>
+        <w:t>XLMiner</w:t>
+      </w:r>
+      <w:proofErr w:type="spellEnd"/>
+      <w:r>
+        <w:t xml:space="preserve">, </w:t>
+      </w:r>
+      <w:proofErr w:type="gramStart"/>
+      <w:r>
+        <w:t>compare</w:t>
+      </w:r>
+      <w:proofErr w:type="gramEnd"/>
+      <w:r>
+        <w:t xml:space="preserve"> results</w:t>
+      </w:r>
+      <w:r>
+        <w:t xml:space="preserve"> of machine learn</w:t>
+      </w:r>
       <w:bookmarkStart w:id="0" w:name="_GoBack"/>
       <w:bookmarkEnd w:id="0"/>
+      <w:r>
+        <w:t>ing coefficients</w:t>
+      </w:r>
+      <w:r>
+        <w:t xml:space="preserve"> with other libraries out there </w:t>
+      </w:r>
+      <w:proofErr w:type="spellStart"/>
+      <w:r>
+        <w:t>etc</w:t>
+      </w:r>
+      <w:proofErr w:type="spellEnd"/>
     </w:p>
     <w:p/>
     <w:p/>

</xml_diff>

<commit_message>
Added alternative algorithm to use
</commit_message>
<xml_diff>
--- a/Documents/Report/Report plannign.docx
+++ b/Documents/Report/Report plannign.docx
@@ -1524,6 +1524,13 @@
       <w:r>
         <w:t>--- Add SSL to connection &lt;- feature ot add</w:t>
       </w:r>
+    </w:p>
+    <w:p>
+      <w:r>
+        <w:t>--- Calculate average on previous data, alternative to logistic regression</w:t>
+      </w:r>
+    </w:p>
+    <w:p>
       <w:bookmarkStart w:id="0" w:name="_GoBack"/>
       <w:bookmarkEnd w:id="0"/>
     </w:p>

</xml_diff>